<commit_message>
Team member list correction.
</commit_message>
<xml_diff>
--- a/M_PametenGovorecDomaciAsistent/Report.docx
+++ b/M_PametenGovorecDomaciAsistent/Report.docx
@@ -1,10 +1,10 @@
 
 <file path=word/document.xml><?xml version="1.0" encoding="utf-8"?>
-<w:document xmlns:wpc="http://schemas.microsoft.com/office/word/2010/wordprocessingCanvas" xmlns:mo="http://schemas.microsoft.com/office/mac/office/2008/main" xmlns:mc="http://schemas.openxmlformats.org/markup-compatibility/2006" xmlns:mv="urn:schemas-microsoft-com:mac:vml" xmlns:o="urn:schemas-microsoft-com:office:office" xmlns:r="http://schemas.openxmlformats.org/officeDocument/2006/relationships" xmlns:m="http://schemas.openxmlformats.org/officeDocument/2006/math" xmlns:v="urn:schemas-microsoft-com:vml" xmlns:wp14="http://schemas.microsoft.com/office/word/2010/wordprocessingDrawing" xmlns:wp="http://schemas.openxmlformats.org/drawingml/2006/wordprocessingDrawing" xmlns:w10="urn:schemas-microsoft-com:office:word" xmlns:w="http://schemas.openxmlformats.org/wordprocessingml/2006/main" xmlns:w14="http://schemas.microsoft.com/office/word/2010/wordml" xmlns:wpg="http://schemas.microsoft.com/office/word/2010/wordprocessingGroup" xmlns:wpi="http://schemas.microsoft.com/office/word/2010/wordprocessingInk" xmlns:wne="http://schemas.microsoft.com/office/word/2006/wordml" xmlns:wps="http://schemas.microsoft.com/office/word/2010/wordprocessingShape" mc:Ignorable="w14 wp14">
+<w:document xmlns:wpc="http://schemas.microsoft.com/office/word/2010/wordprocessingCanvas" xmlns:mc="http://schemas.openxmlformats.org/markup-compatibility/2006" xmlns:o="urn:schemas-microsoft-com:office:office" xmlns:r="http://schemas.openxmlformats.org/officeDocument/2006/relationships" xmlns:m="http://schemas.openxmlformats.org/officeDocument/2006/math" xmlns:v="urn:schemas-microsoft-com:vml" xmlns:wp14="http://schemas.microsoft.com/office/word/2010/wordprocessingDrawing" xmlns:wp="http://schemas.openxmlformats.org/drawingml/2006/wordprocessingDrawing" xmlns:w10="urn:schemas-microsoft-com:office:word" xmlns:w="http://schemas.openxmlformats.org/wordprocessingml/2006/main" xmlns:w14="http://schemas.microsoft.com/office/word/2010/wordml" xmlns:wpg="http://schemas.microsoft.com/office/word/2010/wordprocessingGroup" xmlns:wpi="http://schemas.microsoft.com/office/word/2010/wordprocessingInk" xmlns:wne="http://schemas.microsoft.com/office/word/2006/wordml" xmlns:wps="http://schemas.microsoft.com/office/word/2010/wordprocessingShape" mc:Ignorable="w14 wp14">
   <w:body>
     <w:p>
       <w:pPr>
-        <w:pStyle w:val="Title"/>
+        <w:pStyle w:val="Naslov"/>
         <w:rPr>
           <w:lang w:val="sl-SI"/>
         </w:rPr>
@@ -12,7 +12,7 @@
       <w:r>
         <w:rPr>
           <w:noProof/>
-          <w:lang w:val="en-US"/>
+          <w:lang w:eastAsia="en-GB"/>
         </w:rPr>
         <w:drawing>
           <wp:anchor distT="0" distB="0" distL="114300" distR="114300" simplePos="0" relativeHeight="251663360" behindDoc="0" locked="0" layoutInCell="1" allowOverlap="1" wp14:anchorId="487E119C" wp14:editId="27766B2F">
@@ -91,7 +91,7 @@
     </w:p>
     <w:p>
       <w:pPr>
-        <w:pStyle w:val="Subtitle"/>
+        <w:pStyle w:val="Podnaslov"/>
         <w:rPr>
           <w:lang w:val="sl-SI"/>
         </w:rPr>
@@ -296,7 +296,7 @@
     </w:p>
     <w:tbl>
       <w:tblPr>
-        <w:tblStyle w:val="TableGrid"/>
+        <w:tblStyle w:val="Tabelamrea"/>
         <w:tblW w:w="5000" w:type="pct"/>
         <w:tblBorders>
           <w:top w:val="none" w:sz="0" w:space="0" w:color="auto"/>
@@ -327,7 +327,7 @@
             <w:r>
               <w:rPr>
                 <w:noProof/>
-                <w:lang w:val="en-US"/>
+                <w:lang w:eastAsia="en-GB"/>
               </w:rPr>
               <w:drawing>
                 <wp:inline distT="0" distB="0" distL="0" distR="0" wp14:anchorId="3432ECBF" wp14:editId="20B11E13">
@@ -388,7 +388,7 @@
             <w:r>
               <w:rPr>
                 <w:noProof/>
-                <w:lang w:val="en-US"/>
+                <w:lang w:eastAsia="en-GB"/>
               </w:rPr>
               <w:drawing>
                 <wp:anchor distT="0" distB="0" distL="114300" distR="114300" simplePos="0" relativeHeight="251661312" behindDoc="0" locked="0" layoutInCell="1" allowOverlap="1" wp14:anchorId="45DB8BB4" wp14:editId="128B5933">
@@ -540,7 +540,7 @@
     </w:p>
     <w:p>
       <w:pPr>
-        <w:pStyle w:val="ListParagraph"/>
+        <w:pStyle w:val="Odstavekseznama"/>
         <w:numPr>
           <w:ilvl w:val="0"/>
           <w:numId w:val="2"/>
@@ -558,7 +558,7 @@
     </w:p>
     <w:p>
       <w:pPr>
-        <w:pStyle w:val="ListParagraph"/>
+        <w:pStyle w:val="Odstavekseznama"/>
         <w:numPr>
           <w:ilvl w:val="0"/>
           <w:numId w:val="2"/>
@@ -576,7 +576,7 @@
     </w:p>
     <w:p>
       <w:pPr>
-        <w:pStyle w:val="ListParagraph"/>
+        <w:pStyle w:val="Odstavekseznama"/>
         <w:numPr>
           <w:ilvl w:val="0"/>
           <w:numId w:val="2"/>
@@ -594,7 +594,7 @@
     </w:p>
     <w:p>
       <w:pPr>
-        <w:pStyle w:val="ListParagraph"/>
+        <w:pStyle w:val="Odstavekseznama"/>
         <w:numPr>
           <w:ilvl w:val="0"/>
           <w:numId w:val="2"/>
@@ -612,7 +612,27 @@
     </w:p>
     <w:p>
       <w:pPr>
-        <w:pStyle w:val="ListParagraph"/>
+        <w:pStyle w:val="Odstavekseznama"/>
+        <w:numPr>
+          <w:ilvl w:val="0"/>
+          <w:numId w:val="2"/>
+        </w:numPr>
+        <w:rPr>
+          <w:lang w:val="sl-SI"/>
+        </w:rPr>
+      </w:pPr>
+      <w:r>
+        <w:rPr>
+          <w:lang w:val="sl-SI"/>
+        </w:rPr>
+        <w:t>Klemen Turšič</w:t>
+      </w:r>
+      <w:bookmarkStart w:id="0" w:name="_GoBack"/>
+      <w:bookmarkEnd w:id="0"/>
+    </w:p>
+    <w:p>
+      <w:pPr>
+        <w:pStyle w:val="Odstavekseznama"/>
         <w:rPr>
           <w:lang w:val="sl-SI"/>
         </w:rPr>
@@ -640,7 +660,7 @@
     </w:p>
     <w:p>
       <w:pPr>
-        <w:pStyle w:val="Heading1"/>
+        <w:pStyle w:val="Naslov1"/>
         <w:rPr>
           <w:lang w:val="sl-SI"/>
         </w:rPr>
@@ -781,7 +801,7 @@
     </w:p>
     <w:p>
       <w:pPr>
-        <w:pStyle w:val="Heading1"/>
+        <w:pStyle w:val="Naslov1"/>
         <w:rPr>
           <w:lang w:val="sl-SI"/>
         </w:rPr>
@@ -810,7 +830,7 @@
     </w:p>
     <w:p>
       <w:pPr>
-        <w:pStyle w:val="ListParagraph"/>
+        <w:pStyle w:val="Odstavekseznama"/>
         <w:numPr>
           <w:ilvl w:val="0"/>
           <w:numId w:val="3"/>
@@ -935,7 +955,7 @@
     </w:p>
     <w:p>
       <w:pPr>
-        <w:pStyle w:val="ListParagraph"/>
+        <w:pStyle w:val="Odstavekseznama"/>
         <w:numPr>
           <w:ilvl w:val="0"/>
           <w:numId w:val="3"/>
@@ -955,7 +975,7 @@
     </w:p>
     <w:p>
       <w:pPr>
-        <w:pStyle w:val="ListParagraph"/>
+        <w:pStyle w:val="Odstavekseznama"/>
         <w:numPr>
           <w:ilvl w:val="0"/>
           <w:numId w:val="3"/>
@@ -1031,7 +1051,7 @@
     </w:p>
     <w:p>
       <w:pPr>
-        <w:pStyle w:val="ListParagraph"/>
+        <w:pStyle w:val="Odstavekseznama"/>
         <w:numPr>
           <w:ilvl w:val="0"/>
           <w:numId w:val="3"/>
@@ -1149,7 +1169,7 @@
     </w:p>
     <w:p>
       <w:pPr>
-        <w:pStyle w:val="ListParagraph"/>
+        <w:pStyle w:val="Odstavekseznama"/>
         <w:numPr>
           <w:ilvl w:val="0"/>
           <w:numId w:val="3"/>
@@ -1525,7 +1545,7 @@
     </w:p>
     <w:p>
       <w:pPr>
-        <w:pStyle w:val="Heading1"/>
+        <w:pStyle w:val="Naslov1"/>
         <w:rPr>
           <w:lang w:val="sl-SI"/>
         </w:rPr>
@@ -1610,7 +1630,7 @@
     </w:p>
     <w:p>
       <w:pPr>
-        <w:pStyle w:val="Heading1"/>
+        <w:pStyle w:val="Naslov1"/>
         <w:rPr>
           <w:lang w:val="sl-SI"/>
         </w:rPr>
@@ -1688,7 +1708,7 @@
     </w:p>
     <w:p>
       <w:pPr>
-        <w:pStyle w:val="Heading1"/>
+        <w:pStyle w:val="Naslov1"/>
         <w:rPr>
           <w:lang w:val="sl-SI"/>
         </w:rPr>
@@ -1850,8 +1870,6 @@
         </w:rPr>
         <w:t>nega tlaka.</w:t>
       </w:r>
-      <w:bookmarkStart w:id="0" w:name="_GoBack"/>
-      <w:bookmarkEnd w:id="0"/>
     </w:p>
     <w:sectPr>
       <w:footerReference w:type="default" r:id="rId11"/>
@@ -1866,7 +1884,7 @@
 </file>
 
 <file path=word/endnotes.xml><?xml version="1.0" encoding="utf-8"?>
-<w:endnotes xmlns:wpc="http://schemas.microsoft.com/office/word/2010/wordprocessingCanvas" xmlns:mo="http://schemas.microsoft.com/office/mac/office/2008/main" xmlns:mc="http://schemas.openxmlformats.org/markup-compatibility/2006" xmlns:mv="urn:schemas-microsoft-com:mac:vml" xmlns:o="urn:schemas-microsoft-com:office:office" xmlns:r="http://schemas.openxmlformats.org/officeDocument/2006/relationships" xmlns:m="http://schemas.openxmlformats.org/officeDocument/2006/math" xmlns:v="urn:schemas-microsoft-com:vml" xmlns:wp14="http://schemas.microsoft.com/office/word/2010/wordprocessingDrawing" xmlns:wp="http://schemas.openxmlformats.org/drawingml/2006/wordprocessingDrawing" xmlns:w10="urn:schemas-microsoft-com:office:word" xmlns:w="http://schemas.openxmlformats.org/wordprocessingml/2006/main" xmlns:w14="http://schemas.microsoft.com/office/word/2010/wordml" xmlns:wpg="http://schemas.microsoft.com/office/word/2010/wordprocessingGroup" xmlns:wpi="http://schemas.microsoft.com/office/word/2010/wordprocessingInk" xmlns:wne="http://schemas.microsoft.com/office/word/2006/wordml" xmlns:wps="http://schemas.microsoft.com/office/word/2010/wordprocessingShape" mc:Ignorable="w14 wp14">
+<w:endnotes xmlns:wpc="http://schemas.microsoft.com/office/word/2010/wordprocessingCanvas" xmlns:mc="http://schemas.openxmlformats.org/markup-compatibility/2006" xmlns:o="urn:schemas-microsoft-com:office:office" xmlns:r="http://schemas.openxmlformats.org/officeDocument/2006/relationships" xmlns:m="http://schemas.openxmlformats.org/officeDocument/2006/math" xmlns:v="urn:schemas-microsoft-com:vml" xmlns:wp14="http://schemas.microsoft.com/office/word/2010/wordprocessingDrawing" xmlns:wp="http://schemas.openxmlformats.org/drawingml/2006/wordprocessingDrawing" xmlns:w10="urn:schemas-microsoft-com:office:word" xmlns:w="http://schemas.openxmlformats.org/wordprocessingml/2006/main" xmlns:w14="http://schemas.microsoft.com/office/word/2010/wordml" xmlns:wpg="http://schemas.microsoft.com/office/word/2010/wordprocessingGroup" xmlns:wpi="http://schemas.microsoft.com/office/word/2010/wordprocessingInk" xmlns:wne="http://schemas.microsoft.com/office/word/2006/wordml" xmlns:wps="http://schemas.microsoft.com/office/word/2010/wordprocessingShape" mc:Ignorable="w14 wp14">
   <w:endnote w:type="separator" w:id="-1">
     <w:p>
       <w:r>
@@ -1885,10 +1903,10 @@
 </file>
 
 <file path=word/footer1.xml><?xml version="1.0" encoding="utf-8"?>
-<w:ftr xmlns:wpc="http://schemas.microsoft.com/office/word/2010/wordprocessingCanvas" xmlns:mo="http://schemas.microsoft.com/office/mac/office/2008/main" xmlns:mc="http://schemas.openxmlformats.org/markup-compatibility/2006" xmlns:mv="urn:schemas-microsoft-com:mac:vml" xmlns:o="urn:schemas-microsoft-com:office:office" xmlns:r="http://schemas.openxmlformats.org/officeDocument/2006/relationships" xmlns:m="http://schemas.openxmlformats.org/officeDocument/2006/math" xmlns:v="urn:schemas-microsoft-com:vml" xmlns:wp14="http://schemas.microsoft.com/office/word/2010/wordprocessingDrawing" xmlns:wp="http://schemas.openxmlformats.org/drawingml/2006/wordprocessingDrawing" xmlns:w10="urn:schemas-microsoft-com:office:word" xmlns:w="http://schemas.openxmlformats.org/wordprocessingml/2006/main" xmlns:w14="http://schemas.microsoft.com/office/word/2010/wordml" xmlns:wpg="http://schemas.microsoft.com/office/word/2010/wordprocessingGroup" xmlns:wpi="http://schemas.microsoft.com/office/word/2010/wordprocessingInk" xmlns:wne="http://schemas.microsoft.com/office/word/2006/wordml" xmlns:wps="http://schemas.microsoft.com/office/word/2010/wordprocessingShape" mc:Ignorable="w14 wp14">
+<w:ftr xmlns:wpc="http://schemas.microsoft.com/office/word/2010/wordprocessingCanvas" xmlns:mc="http://schemas.openxmlformats.org/markup-compatibility/2006" xmlns:o="urn:schemas-microsoft-com:office:office" xmlns:r="http://schemas.openxmlformats.org/officeDocument/2006/relationships" xmlns:m="http://schemas.openxmlformats.org/officeDocument/2006/math" xmlns:v="urn:schemas-microsoft-com:vml" xmlns:wp14="http://schemas.microsoft.com/office/word/2010/wordprocessingDrawing" xmlns:wp="http://schemas.openxmlformats.org/drawingml/2006/wordprocessingDrawing" xmlns:w10="urn:schemas-microsoft-com:office:word" xmlns:w="http://schemas.openxmlformats.org/wordprocessingml/2006/main" xmlns:w14="http://schemas.microsoft.com/office/word/2010/wordml" xmlns:wpg="http://schemas.microsoft.com/office/word/2010/wordprocessingGroup" xmlns:wpi="http://schemas.microsoft.com/office/word/2010/wordprocessingInk" xmlns:wne="http://schemas.microsoft.com/office/word/2006/wordml" xmlns:wps="http://schemas.microsoft.com/office/word/2010/wordprocessingShape" mc:Ignorable="w14 wp14">
   <w:p>
     <w:pPr>
-      <w:pStyle w:val="Footer"/>
+      <w:pStyle w:val="Noga"/>
       <w:jc w:val="center"/>
       <w:rPr>
         <w:lang w:val="sl-SI"/>
@@ -1923,7 +1941,7 @@
         <w:noProof/>
         <w:lang w:val="sl-SI"/>
       </w:rPr>
-      <w:t>5</w:t>
+      <w:t>3</w:t>
     </w:r>
     <w:r>
       <w:rPr>
@@ -1973,7 +1991,7 @@
 </file>
 
 <file path=word/footnotes.xml><?xml version="1.0" encoding="utf-8"?>
-<w:footnotes xmlns:wpc="http://schemas.microsoft.com/office/word/2010/wordprocessingCanvas" xmlns:mo="http://schemas.microsoft.com/office/mac/office/2008/main" xmlns:mc="http://schemas.openxmlformats.org/markup-compatibility/2006" xmlns:mv="urn:schemas-microsoft-com:mac:vml" xmlns:o="urn:schemas-microsoft-com:office:office" xmlns:r="http://schemas.openxmlformats.org/officeDocument/2006/relationships" xmlns:m="http://schemas.openxmlformats.org/officeDocument/2006/math" xmlns:v="urn:schemas-microsoft-com:vml" xmlns:wp14="http://schemas.microsoft.com/office/word/2010/wordprocessingDrawing" xmlns:wp="http://schemas.openxmlformats.org/drawingml/2006/wordprocessingDrawing" xmlns:w10="urn:schemas-microsoft-com:office:word" xmlns:w="http://schemas.openxmlformats.org/wordprocessingml/2006/main" xmlns:w14="http://schemas.microsoft.com/office/word/2010/wordml" xmlns:wpg="http://schemas.microsoft.com/office/word/2010/wordprocessingGroup" xmlns:wpi="http://schemas.microsoft.com/office/word/2010/wordprocessingInk" xmlns:wne="http://schemas.microsoft.com/office/word/2006/wordml" xmlns:wps="http://schemas.microsoft.com/office/word/2010/wordprocessingShape" mc:Ignorable="w14 wp14">
+<w:footnotes xmlns:wpc="http://schemas.microsoft.com/office/word/2010/wordprocessingCanvas" xmlns:mc="http://schemas.openxmlformats.org/markup-compatibility/2006" xmlns:o="urn:schemas-microsoft-com:office:office" xmlns:r="http://schemas.openxmlformats.org/officeDocument/2006/relationships" xmlns:m="http://schemas.openxmlformats.org/officeDocument/2006/math" xmlns:v="urn:schemas-microsoft-com:vml" xmlns:wp14="http://schemas.microsoft.com/office/word/2010/wordprocessingDrawing" xmlns:wp="http://schemas.openxmlformats.org/drawingml/2006/wordprocessingDrawing" xmlns:w10="urn:schemas-microsoft-com:office:word" xmlns:w="http://schemas.openxmlformats.org/wordprocessingml/2006/main" xmlns:w14="http://schemas.microsoft.com/office/word/2010/wordml" xmlns:wpg="http://schemas.microsoft.com/office/word/2010/wordprocessingGroup" xmlns:wpi="http://schemas.microsoft.com/office/word/2010/wordprocessingInk" xmlns:wne="http://schemas.microsoft.com/office/word/2006/wordml" xmlns:wps="http://schemas.microsoft.com/office/word/2010/wordprocessingShape" mc:Ignorable="w14 wp14">
   <w:footnote w:type="separator" w:id="-1">
     <w:p>
       <w:r>
@@ -1992,7 +2010,7 @@
 </file>
 
 <file path=word/numbering.xml><?xml version="1.0" encoding="utf-8"?>
-<w:numbering xmlns:wpc="http://schemas.microsoft.com/office/word/2010/wordprocessingCanvas" xmlns:mo="http://schemas.microsoft.com/office/mac/office/2008/main" xmlns:mc="http://schemas.openxmlformats.org/markup-compatibility/2006" xmlns:mv="urn:schemas-microsoft-com:mac:vml" xmlns:o="urn:schemas-microsoft-com:office:office" xmlns:r="http://schemas.openxmlformats.org/officeDocument/2006/relationships" xmlns:m="http://schemas.openxmlformats.org/officeDocument/2006/math" xmlns:v="urn:schemas-microsoft-com:vml" xmlns:wp14="http://schemas.microsoft.com/office/word/2010/wordprocessingDrawing" xmlns:wp="http://schemas.openxmlformats.org/drawingml/2006/wordprocessingDrawing" xmlns:w10="urn:schemas-microsoft-com:office:word" xmlns:w="http://schemas.openxmlformats.org/wordprocessingml/2006/main" xmlns:w14="http://schemas.microsoft.com/office/word/2010/wordml" xmlns:wpg="http://schemas.microsoft.com/office/word/2010/wordprocessingGroup" xmlns:wpi="http://schemas.microsoft.com/office/word/2010/wordprocessingInk" xmlns:wne="http://schemas.microsoft.com/office/word/2006/wordml" xmlns:wps="http://schemas.microsoft.com/office/word/2010/wordprocessingShape" mc:Ignorable="w14 wp14">
+<w:numbering xmlns:wpc="http://schemas.microsoft.com/office/word/2010/wordprocessingCanvas" xmlns:mc="http://schemas.openxmlformats.org/markup-compatibility/2006" xmlns:o="urn:schemas-microsoft-com:office:office" xmlns:r="http://schemas.openxmlformats.org/officeDocument/2006/relationships" xmlns:m="http://schemas.openxmlformats.org/officeDocument/2006/math" xmlns:v="urn:schemas-microsoft-com:vml" xmlns:wp14="http://schemas.microsoft.com/office/word/2010/wordprocessingDrawing" xmlns:wp="http://schemas.openxmlformats.org/drawingml/2006/wordprocessingDrawing" xmlns:w10="urn:schemas-microsoft-com:office:word" xmlns:w="http://schemas.openxmlformats.org/wordprocessingml/2006/main" xmlns:w14="http://schemas.microsoft.com/office/word/2010/wordml" xmlns:wpg="http://schemas.microsoft.com/office/word/2010/wordprocessingGroup" xmlns:wpi="http://schemas.microsoft.com/office/word/2010/wordprocessingInk" xmlns:wne="http://schemas.microsoft.com/office/word/2006/wordml" xmlns:wps="http://schemas.microsoft.com/office/word/2010/wordprocessingShape" mc:Ignorable="w14 wp14">
   <w:abstractNum w:abstractNumId="0">
     <w:nsid w:val="30514669"/>
     <w:multiLevelType w:val="hybridMultilevel"/>
@@ -2308,7 +2326,7 @@
     </w:rPrDefault>
     <w:pPrDefault/>
   </w:docDefaults>
-  <w:latentStyles w:defLockedState="0" w:defUIPriority="99" w:defSemiHidden="1" w:defUnhideWhenUsed="1" w:defQFormat="0" w:count="276">
+  <w:latentStyles w:defLockedState="0" w:defUIPriority="99" w:defSemiHidden="1" w:defUnhideWhenUsed="1" w:defQFormat="0" w:count="267">
     <w:lsdException w:name="Normal" w:semiHidden="0" w:uiPriority="0" w:unhideWhenUsed="0" w:qFormat="1"/>
     <w:lsdException w:name="heading 1" w:semiHidden="0" w:uiPriority="9" w:unhideWhenUsed="0" w:qFormat="1"/>
     <w:lsdException w:name="heading 2" w:uiPriority="9" w:qFormat="1"/>
@@ -2335,15 +2353,6 @@
     <w:lsdException w:name="Strong" w:semiHidden="0" w:uiPriority="22" w:unhideWhenUsed="0" w:qFormat="1"/>
     <w:lsdException w:name="Emphasis" w:semiHidden="0" w:uiPriority="20" w:unhideWhenUsed="0" w:qFormat="1"/>
     <w:lsdException w:name="Table Grid" w:semiHidden="0" w:uiPriority="39" w:unhideWhenUsed="0"/>
-    <w:lsdException w:name="Note Level 1" w:semiHidden="0" w:unhideWhenUsed="0"/>
-    <w:lsdException w:name="Note Level 2" w:semiHidden="0" w:unhideWhenUsed="0"/>
-    <w:lsdException w:name="Note Level 3" w:semiHidden="0" w:unhideWhenUsed="0"/>
-    <w:lsdException w:name="Note Level 4" w:semiHidden="0" w:unhideWhenUsed="0"/>
-    <w:lsdException w:name="Note Level 5" w:semiHidden="0" w:unhideWhenUsed="0"/>
-    <w:lsdException w:name="Note Level 6" w:semiHidden="0" w:unhideWhenUsed="0"/>
-    <w:lsdException w:name="Note Level 7" w:semiHidden="0" w:unhideWhenUsed="0"/>
-    <w:lsdException w:name="Note Level 8" w:semiHidden="0" w:unhideWhenUsed="0"/>
-    <w:lsdException w:name="Note Level 9" w:semiHidden="0" w:unhideWhenUsed="0"/>
     <w:lsdException w:name="Placeholder Text" w:unhideWhenUsed="0"/>
     <w:lsdException w:name="No Spacing" w:semiHidden="0" w:uiPriority="1" w:unhideWhenUsed="0" w:qFormat="1"/>
     <w:lsdException w:name="Light Shading" w:semiHidden="0" w:uiPriority="60" w:unhideWhenUsed="0"/>
@@ -2456,15 +2465,15 @@
     <w:lsdException w:name="Bibliography" w:uiPriority="37"/>
     <w:lsdException w:name="TOC Heading" w:uiPriority="39" w:qFormat="1"/>
   </w:latentStyles>
-  <w:style w:type="paragraph" w:default="1" w:styleId="Normal">
+  <w:style w:type="paragraph" w:default="1" w:styleId="Navaden">
     <w:name w:val="Normal"/>
     <w:qFormat/>
   </w:style>
-  <w:style w:type="paragraph" w:styleId="Heading1">
+  <w:style w:type="paragraph" w:styleId="Naslov1">
     <w:name w:val="heading 1"/>
-    <w:basedOn w:val="Normal"/>
-    <w:next w:val="Normal"/>
-    <w:link w:val="Heading1Char"/>
+    <w:basedOn w:val="Navaden"/>
+    <w:next w:val="Navaden"/>
+    <w:link w:val="Naslov1Znak"/>
     <w:uiPriority w:val="9"/>
     <w:qFormat/>
     <w:rsid w:val="00500CDE"/>
@@ -2481,13 +2490,13 @@
       <w:szCs w:val="32"/>
     </w:rPr>
   </w:style>
-  <w:style w:type="character" w:default="1" w:styleId="DefaultParagraphFont">
+  <w:style w:type="character" w:default="1" w:styleId="Privzetapisavaodstavka">
     <w:name w:val="Default Paragraph Font"/>
     <w:uiPriority w:val="1"/>
     <w:semiHidden/>
     <w:unhideWhenUsed/>
   </w:style>
-  <w:style w:type="table" w:default="1" w:styleId="TableNormal">
+  <w:style w:type="table" w:default="1" w:styleId="Navadnatabela">
     <w:name w:val="Normal Table"/>
     <w:uiPriority w:val="99"/>
     <w:semiHidden/>
@@ -2502,17 +2511,17 @@
       </w:tblCellMar>
     </w:tblPr>
   </w:style>
-  <w:style w:type="numbering" w:default="1" w:styleId="NoList">
+  <w:style w:type="numbering" w:default="1" w:styleId="Brezseznama">
     <w:name w:val="No List"/>
     <w:uiPriority w:val="99"/>
     <w:semiHidden/>
     <w:unhideWhenUsed/>
   </w:style>
-  <w:style w:type="paragraph" w:styleId="Title">
+  <w:style w:type="paragraph" w:styleId="Naslov">
     <w:name w:val="Title"/>
-    <w:basedOn w:val="Normal"/>
-    <w:next w:val="Normal"/>
-    <w:link w:val="TitleChar"/>
+    <w:basedOn w:val="Navaden"/>
+    <w:next w:val="Navaden"/>
+    <w:link w:val="NaslovZnak"/>
     <w:uiPriority w:val="10"/>
     <w:qFormat/>
     <w:rsid w:val="00500CDE"/>
@@ -2527,10 +2536,10 @@
       <w:szCs w:val="56"/>
     </w:rPr>
   </w:style>
-  <w:style w:type="character" w:customStyle="1" w:styleId="TitleChar">
-    <w:name w:val="Title Char"/>
-    <w:basedOn w:val="DefaultParagraphFont"/>
-    <w:link w:val="Title"/>
+  <w:style w:type="character" w:customStyle="1" w:styleId="NaslovZnak">
+    <w:name w:val="Naslov Znak"/>
+    <w:basedOn w:val="Privzetapisavaodstavka"/>
+    <w:link w:val="Naslov"/>
     <w:uiPriority w:val="10"/>
     <w:rsid w:val="00500CDE"/>
     <w:rPr>
@@ -2541,11 +2550,11 @@
       <w:szCs w:val="56"/>
     </w:rPr>
   </w:style>
-  <w:style w:type="paragraph" w:styleId="Subtitle">
+  <w:style w:type="paragraph" w:styleId="Podnaslov">
     <w:name w:val="Subtitle"/>
-    <w:basedOn w:val="Normal"/>
-    <w:next w:val="Normal"/>
-    <w:link w:val="SubtitleChar"/>
+    <w:basedOn w:val="Navaden"/>
+    <w:next w:val="Navaden"/>
+    <w:link w:val="PodnaslovZnak"/>
     <w:uiPriority w:val="11"/>
     <w:qFormat/>
     <w:rsid w:val="00500CDE"/>
@@ -2563,10 +2572,10 @@
       <w:szCs w:val="22"/>
     </w:rPr>
   </w:style>
-  <w:style w:type="character" w:customStyle="1" w:styleId="SubtitleChar">
-    <w:name w:val="Subtitle Char"/>
-    <w:basedOn w:val="DefaultParagraphFont"/>
-    <w:link w:val="Subtitle"/>
+  <w:style w:type="character" w:customStyle="1" w:styleId="PodnaslovZnak">
+    <w:name w:val="Podnaslov Znak"/>
+    <w:basedOn w:val="Privzetapisavaodstavka"/>
+    <w:link w:val="Podnaslov"/>
     <w:uiPriority w:val="11"/>
     <w:rsid w:val="00500CDE"/>
     <w:rPr>
@@ -2577,9 +2586,9 @@
       <w:szCs w:val="22"/>
     </w:rPr>
   </w:style>
-  <w:style w:type="paragraph" w:styleId="ListParagraph">
+  <w:style w:type="paragraph" w:styleId="Odstavekseznama">
     <w:name w:val="List Paragraph"/>
-    <w:basedOn w:val="Normal"/>
+    <w:basedOn w:val="Navaden"/>
     <w:uiPriority w:val="34"/>
     <w:qFormat/>
     <w:rsid w:val="00500CDE"/>
@@ -2588,10 +2597,10 @@
       <w:contextualSpacing/>
     </w:pPr>
   </w:style>
-  <w:style w:type="paragraph" w:styleId="Header">
+  <w:style w:type="paragraph" w:styleId="Glava">
     <w:name w:val="header"/>
-    <w:basedOn w:val="Normal"/>
-    <w:link w:val="HeaderChar"/>
+    <w:basedOn w:val="Navaden"/>
+    <w:link w:val="GlavaZnak"/>
     <w:uiPriority w:val="99"/>
     <w:unhideWhenUsed/>
     <w:rsid w:val="00500CDE"/>
@@ -2602,17 +2611,17 @@
       </w:tabs>
     </w:pPr>
   </w:style>
-  <w:style w:type="character" w:customStyle="1" w:styleId="HeaderChar">
-    <w:name w:val="Header Char"/>
-    <w:basedOn w:val="DefaultParagraphFont"/>
-    <w:link w:val="Header"/>
+  <w:style w:type="character" w:customStyle="1" w:styleId="GlavaZnak">
+    <w:name w:val="Glava Znak"/>
+    <w:basedOn w:val="Privzetapisavaodstavka"/>
+    <w:link w:val="Glava"/>
     <w:uiPriority w:val="99"/>
     <w:rsid w:val="00500CDE"/>
   </w:style>
-  <w:style w:type="paragraph" w:styleId="Footer">
+  <w:style w:type="paragraph" w:styleId="Noga">
     <w:name w:val="footer"/>
-    <w:basedOn w:val="Normal"/>
-    <w:link w:val="FooterChar"/>
+    <w:basedOn w:val="Navaden"/>
+    <w:link w:val="NogaZnak"/>
     <w:uiPriority w:val="99"/>
     <w:unhideWhenUsed/>
     <w:rsid w:val="00500CDE"/>
@@ -2626,20 +2635,20 @@
       <w:sz w:val="18"/>
     </w:rPr>
   </w:style>
-  <w:style w:type="character" w:customStyle="1" w:styleId="FooterChar">
-    <w:name w:val="Footer Char"/>
-    <w:basedOn w:val="DefaultParagraphFont"/>
-    <w:link w:val="Footer"/>
+  <w:style w:type="character" w:customStyle="1" w:styleId="NogaZnak">
+    <w:name w:val="Noga Znak"/>
+    <w:basedOn w:val="Privzetapisavaodstavka"/>
+    <w:link w:val="Noga"/>
     <w:uiPriority w:val="99"/>
     <w:rsid w:val="00500CDE"/>
     <w:rPr>
       <w:sz w:val="18"/>
     </w:rPr>
   </w:style>
-  <w:style w:type="character" w:customStyle="1" w:styleId="Heading1Char">
-    <w:name w:val="Heading 1 Char"/>
-    <w:basedOn w:val="DefaultParagraphFont"/>
-    <w:link w:val="Heading1"/>
+  <w:style w:type="character" w:customStyle="1" w:styleId="Naslov1Znak">
+    <w:name w:val="Naslov 1 Znak"/>
+    <w:basedOn w:val="Privzetapisavaodstavka"/>
+    <w:link w:val="Naslov1"/>
     <w:uiPriority w:val="9"/>
     <w:rsid w:val="00500CDE"/>
     <w:rPr>
@@ -2649,9 +2658,9 @@
       <w:szCs w:val="32"/>
     </w:rPr>
   </w:style>
-  <w:style w:type="table" w:styleId="TableGrid">
+  <w:style w:type="table" w:styleId="Tabelamrea">
     <w:name w:val="Table Grid"/>
-    <w:basedOn w:val="TableNormal"/>
+    <w:basedOn w:val="Navadnatabela"/>
     <w:uiPriority w:val="39"/>
     <w:rsid w:val="0038445E"/>
     <w:tblPr>
@@ -2672,10 +2681,10 @@
       </w:tblCellMar>
     </w:tblPr>
   </w:style>
-  <w:style w:type="paragraph" w:styleId="BalloonText">
+  <w:style w:type="paragraph" w:styleId="Besedilooblaka">
     <w:name w:val="Balloon Text"/>
-    <w:basedOn w:val="Normal"/>
-    <w:link w:val="BalloonTextChar"/>
+    <w:basedOn w:val="Navaden"/>
+    <w:link w:val="BesedilooblakaZnak"/>
     <w:uiPriority w:val="99"/>
     <w:semiHidden/>
     <w:unhideWhenUsed/>
@@ -2686,10 +2695,10 @@
       <w:szCs w:val="18"/>
     </w:rPr>
   </w:style>
-  <w:style w:type="character" w:customStyle="1" w:styleId="BalloonTextChar">
-    <w:name w:val="Balloon Text Char"/>
-    <w:basedOn w:val="DefaultParagraphFont"/>
-    <w:link w:val="BalloonText"/>
+  <w:style w:type="character" w:customStyle="1" w:styleId="BesedilooblakaZnak">
+    <w:name w:val="Besedilo oblačka Znak"/>
+    <w:basedOn w:val="Privzetapisavaodstavka"/>
+    <w:link w:val="Besedilooblaka"/>
     <w:uiPriority w:val="99"/>
     <w:semiHidden/>
     <w:rsid w:val="004E1001"/>
@@ -2703,7 +2712,7 @@
 </file>
 
 <file path=word/stylesWithEffects.xml><?xml version="1.0" encoding="utf-8"?>
-<w:styles xmlns:wpc="http://schemas.microsoft.com/office/word/2010/wordprocessingCanvas" xmlns:mo="http://schemas.microsoft.com/office/mac/office/2008/main" xmlns:mc="http://schemas.openxmlformats.org/markup-compatibility/2006" xmlns:mv="urn:schemas-microsoft-com:mac:vml" xmlns:o="urn:schemas-microsoft-com:office:office" xmlns:r="http://schemas.openxmlformats.org/officeDocument/2006/relationships" xmlns:m="http://schemas.openxmlformats.org/officeDocument/2006/math" xmlns:v="urn:schemas-microsoft-com:vml" xmlns:wp14="http://schemas.microsoft.com/office/word/2010/wordprocessingDrawing" xmlns:wp="http://schemas.openxmlformats.org/drawingml/2006/wordprocessingDrawing" xmlns:w10="urn:schemas-microsoft-com:office:word" xmlns:w="http://schemas.openxmlformats.org/wordprocessingml/2006/main" xmlns:w14="http://schemas.microsoft.com/office/word/2010/wordml" xmlns:wpg="http://schemas.microsoft.com/office/word/2010/wordprocessingGroup" xmlns:wpi="http://schemas.microsoft.com/office/word/2010/wordprocessingInk" xmlns:wne="http://schemas.microsoft.com/office/word/2006/wordml" xmlns:wps="http://schemas.microsoft.com/office/word/2010/wordprocessingShape" mc:Ignorable="w14 wp14">
+<w:styles xmlns:wpc="http://schemas.microsoft.com/office/word/2010/wordprocessingCanvas" xmlns:mc="http://schemas.openxmlformats.org/markup-compatibility/2006" xmlns:o="urn:schemas-microsoft-com:office:office" xmlns:r="http://schemas.openxmlformats.org/officeDocument/2006/relationships" xmlns:m="http://schemas.openxmlformats.org/officeDocument/2006/math" xmlns:v="urn:schemas-microsoft-com:vml" xmlns:wp14="http://schemas.microsoft.com/office/word/2010/wordprocessingDrawing" xmlns:wp="http://schemas.openxmlformats.org/drawingml/2006/wordprocessingDrawing" xmlns:w10="urn:schemas-microsoft-com:office:word" xmlns:w="http://schemas.openxmlformats.org/wordprocessingml/2006/main" xmlns:w14="http://schemas.microsoft.com/office/word/2010/wordml" xmlns:wpg="http://schemas.microsoft.com/office/word/2010/wordprocessingGroup" xmlns:wpi="http://schemas.microsoft.com/office/word/2010/wordprocessingInk" xmlns:wne="http://schemas.microsoft.com/office/word/2006/wordml" xmlns:wps="http://schemas.microsoft.com/office/word/2010/wordprocessingShape" mc:Ignorable="w14 wp14">
   <w:docDefaults>
     <w:rPrDefault>
       <w:rPr>
@@ -2715,7 +2724,7 @@
     </w:rPrDefault>
     <w:pPrDefault/>
   </w:docDefaults>
-  <w:latentStyles w:defLockedState="0" w:defUIPriority="99" w:defSemiHidden="1" w:defUnhideWhenUsed="1" w:defQFormat="0" w:count="276">
+  <w:latentStyles w:defLockedState="0" w:defUIPriority="99" w:defSemiHidden="1" w:defUnhideWhenUsed="1" w:defQFormat="0" w:count="267">
     <w:lsdException w:name="Normal" w:semiHidden="0" w:uiPriority="0" w:unhideWhenUsed="0" w:qFormat="1"/>
     <w:lsdException w:name="heading 1" w:semiHidden="0" w:uiPriority="9" w:unhideWhenUsed="0" w:qFormat="1"/>
     <w:lsdException w:name="heading 2" w:uiPriority="9" w:qFormat="1"/>
@@ -2742,15 +2751,6 @@
     <w:lsdException w:name="Strong" w:semiHidden="0" w:uiPriority="22" w:unhideWhenUsed="0" w:qFormat="1"/>
     <w:lsdException w:name="Emphasis" w:semiHidden="0" w:uiPriority="20" w:unhideWhenUsed="0" w:qFormat="1"/>
     <w:lsdException w:name="Table Grid" w:semiHidden="0" w:uiPriority="39" w:unhideWhenUsed="0"/>
-    <w:lsdException w:name="Note Level 1" w:semiHidden="0" w:unhideWhenUsed="0"/>
-    <w:lsdException w:name="Note Level 2" w:semiHidden="0" w:unhideWhenUsed="0"/>
-    <w:lsdException w:name="Note Level 3" w:semiHidden="0" w:unhideWhenUsed="0"/>
-    <w:lsdException w:name="Note Level 4" w:semiHidden="0" w:unhideWhenUsed="0"/>
-    <w:lsdException w:name="Note Level 5" w:semiHidden="0" w:unhideWhenUsed="0"/>
-    <w:lsdException w:name="Note Level 6" w:semiHidden="0" w:unhideWhenUsed="0"/>
-    <w:lsdException w:name="Note Level 7" w:semiHidden="0" w:unhideWhenUsed="0"/>
-    <w:lsdException w:name="Note Level 8" w:semiHidden="0" w:unhideWhenUsed="0"/>
-    <w:lsdException w:name="Note Level 9" w:semiHidden="0" w:unhideWhenUsed="0"/>
     <w:lsdException w:name="Placeholder Text" w:unhideWhenUsed="0"/>
     <w:lsdException w:name="No Spacing" w:semiHidden="0" w:uiPriority="1" w:unhideWhenUsed="0" w:qFormat="1"/>
     <w:lsdException w:name="Light Shading" w:semiHidden="0" w:uiPriority="60" w:unhideWhenUsed="0"/>
@@ -2863,15 +2863,15 @@
     <w:lsdException w:name="Bibliography" w:uiPriority="37"/>
     <w:lsdException w:name="TOC Heading" w:uiPriority="39" w:qFormat="1"/>
   </w:latentStyles>
-  <w:style w:type="paragraph" w:default="1" w:styleId="Normal">
+  <w:style w:type="paragraph" w:default="1" w:styleId="Navaden">
     <w:name w:val="Normal"/>
     <w:qFormat/>
   </w:style>
-  <w:style w:type="paragraph" w:styleId="Heading1">
+  <w:style w:type="paragraph" w:styleId="Naslov1">
     <w:name w:val="heading 1"/>
-    <w:basedOn w:val="Normal"/>
-    <w:next w:val="Normal"/>
-    <w:link w:val="Heading1Char"/>
+    <w:basedOn w:val="Navaden"/>
+    <w:next w:val="Navaden"/>
+    <w:link w:val="Naslov1Znak"/>
     <w:uiPriority w:val="9"/>
     <w:qFormat/>
     <w:rsid w:val="00500CDE"/>
@@ -2888,13 +2888,13 @@
       <w:szCs w:val="32"/>
     </w:rPr>
   </w:style>
-  <w:style w:type="character" w:default="1" w:styleId="DefaultParagraphFont">
+  <w:style w:type="character" w:default="1" w:styleId="Privzetapisavaodstavka">
     <w:name w:val="Default Paragraph Font"/>
     <w:uiPriority w:val="1"/>
     <w:semiHidden/>
     <w:unhideWhenUsed/>
   </w:style>
-  <w:style w:type="table" w:default="1" w:styleId="TableNormal">
+  <w:style w:type="table" w:default="1" w:styleId="Navadnatabela">
     <w:name w:val="Normal Table"/>
     <w:uiPriority w:val="99"/>
     <w:semiHidden/>
@@ -2909,17 +2909,17 @@
       </w:tblCellMar>
     </w:tblPr>
   </w:style>
-  <w:style w:type="numbering" w:default="1" w:styleId="NoList">
+  <w:style w:type="numbering" w:default="1" w:styleId="Brezseznama">
     <w:name w:val="No List"/>
     <w:uiPriority w:val="99"/>
     <w:semiHidden/>
     <w:unhideWhenUsed/>
   </w:style>
-  <w:style w:type="paragraph" w:styleId="Title">
+  <w:style w:type="paragraph" w:styleId="Naslov">
     <w:name w:val="Title"/>
-    <w:basedOn w:val="Normal"/>
-    <w:next w:val="Normal"/>
-    <w:link w:val="TitleChar"/>
+    <w:basedOn w:val="Navaden"/>
+    <w:next w:val="Navaden"/>
+    <w:link w:val="NaslovZnak"/>
     <w:uiPriority w:val="10"/>
     <w:qFormat/>
     <w:rsid w:val="00500CDE"/>
@@ -2934,10 +2934,10 @@
       <w:szCs w:val="56"/>
     </w:rPr>
   </w:style>
-  <w:style w:type="character" w:customStyle="1" w:styleId="TitleChar">
-    <w:name w:val="Title Char"/>
-    <w:basedOn w:val="DefaultParagraphFont"/>
-    <w:link w:val="Title"/>
+  <w:style w:type="character" w:customStyle="1" w:styleId="NaslovZnak">
+    <w:name w:val="Naslov Znak"/>
+    <w:basedOn w:val="Privzetapisavaodstavka"/>
+    <w:link w:val="Naslov"/>
     <w:uiPriority w:val="10"/>
     <w:rsid w:val="00500CDE"/>
     <w:rPr>
@@ -2948,11 +2948,11 @@
       <w:szCs w:val="56"/>
     </w:rPr>
   </w:style>
-  <w:style w:type="paragraph" w:styleId="Subtitle">
+  <w:style w:type="paragraph" w:styleId="Podnaslov">
     <w:name w:val="Subtitle"/>
-    <w:basedOn w:val="Normal"/>
-    <w:next w:val="Normal"/>
-    <w:link w:val="SubtitleChar"/>
+    <w:basedOn w:val="Navaden"/>
+    <w:next w:val="Navaden"/>
+    <w:link w:val="PodnaslovZnak"/>
     <w:uiPriority w:val="11"/>
     <w:qFormat/>
     <w:rsid w:val="00500CDE"/>
@@ -2970,10 +2970,10 @@
       <w:szCs w:val="22"/>
     </w:rPr>
   </w:style>
-  <w:style w:type="character" w:customStyle="1" w:styleId="SubtitleChar">
-    <w:name w:val="Subtitle Char"/>
-    <w:basedOn w:val="DefaultParagraphFont"/>
-    <w:link w:val="Subtitle"/>
+  <w:style w:type="character" w:customStyle="1" w:styleId="PodnaslovZnak">
+    <w:name w:val="Podnaslov Znak"/>
+    <w:basedOn w:val="Privzetapisavaodstavka"/>
+    <w:link w:val="Podnaslov"/>
     <w:uiPriority w:val="11"/>
     <w:rsid w:val="00500CDE"/>
     <w:rPr>
@@ -2984,9 +2984,9 @@
       <w:szCs w:val="22"/>
     </w:rPr>
   </w:style>
-  <w:style w:type="paragraph" w:styleId="ListParagraph">
+  <w:style w:type="paragraph" w:styleId="Odstavekseznama">
     <w:name w:val="List Paragraph"/>
-    <w:basedOn w:val="Normal"/>
+    <w:basedOn w:val="Navaden"/>
     <w:uiPriority w:val="34"/>
     <w:qFormat/>
     <w:rsid w:val="00500CDE"/>
@@ -2995,10 +2995,10 @@
       <w:contextualSpacing/>
     </w:pPr>
   </w:style>
-  <w:style w:type="paragraph" w:styleId="Header">
+  <w:style w:type="paragraph" w:styleId="Glava">
     <w:name w:val="header"/>
-    <w:basedOn w:val="Normal"/>
-    <w:link w:val="HeaderChar"/>
+    <w:basedOn w:val="Navaden"/>
+    <w:link w:val="GlavaZnak"/>
     <w:uiPriority w:val="99"/>
     <w:unhideWhenUsed/>
     <w:rsid w:val="00500CDE"/>
@@ -3009,17 +3009,17 @@
       </w:tabs>
     </w:pPr>
   </w:style>
-  <w:style w:type="character" w:customStyle="1" w:styleId="HeaderChar">
-    <w:name w:val="Header Char"/>
-    <w:basedOn w:val="DefaultParagraphFont"/>
-    <w:link w:val="Header"/>
+  <w:style w:type="character" w:customStyle="1" w:styleId="GlavaZnak">
+    <w:name w:val="Glava Znak"/>
+    <w:basedOn w:val="Privzetapisavaodstavka"/>
+    <w:link w:val="Glava"/>
     <w:uiPriority w:val="99"/>
     <w:rsid w:val="00500CDE"/>
   </w:style>
-  <w:style w:type="paragraph" w:styleId="Footer">
+  <w:style w:type="paragraph" w:styleId="Noga">
     <w:name w:val="footer"/>
-    <w:basedOn w:val="Normal"/>
-    <w:link w:val="FooterChar"/>
+    <w:basedOn w:val="Navaden"/>
+    <w:link w:val="NogaZnak"/>
     <w:uiPriority w:val="99"/>
     <w:unhideWhenUsed/>
     <w:rsid w:val="00500CDE"/>
@@ -3033,20 +3033,20 @@
       <w:sz w:val="18"/>
     </w:rPr>
   </w:style>
-  <w:style w:type="character" w:customStyle="1" w:styleId="FooterChar">
-    <w:name w:val="Footer Char"/>
-    <w:basedOn w:val="DefaultParagraphFont"/>
-    <w:link w:val="Footer"/>
+  <w:style w:type="character" w:customStyle="1" w:styleId="NogaZnak">
+    <w:name w:val="Noga Znak"/>
+    <w:basedOn w:val="Privzetapisavaodstavka"/>
+    <w:link w:val="Noga"/>
     <w:uiPriority w:val="99"/>
     <w:rsid w:val="00500CDE"/>
     <w:rPr>
       <w:sz w:val="18"/>
     </w:rPr>
   </w:style>
-  <w:style w:type="character" w:customStyle="1" w:styleId="Heading1Char">
-    <w:name w:val="Heading 1 Char"/>
-    <w:basedOn w:val="DefaultParagraphFont"/>
-    <w:link w:val="Heading1"/>
+  <w:style w:type="character" w:customStyle="1" w:styleId="Naslov1Znak">
+    <w:name w:val="Naslov 1 Znak"/>
+    <w:basedOn w:val="Privzetapisavaodstavka"/>
+    <w:link w:val="Naslov1"/>
     <w:uiPriority w:val="9"/>
     <w:rsid w:val="00500CDE"/>
     <w:rPr>
@@ -3056,9 +3056,9 @@
       <w:szCs w:val="32"/>
     </w:rPr>
   </w:style>
-  <w:style w:type="table" w:styleId="TableGrid">
+  <w:style w:type="table" w:styleId="Tabelamrea">
     <w:name w:val="Table Grid"/>
-    <w:basedOn w:val="TableNormal"/>
+    <w:basedOn w:val="Navadnatabela"/>
     <w:uiPriority w:val="39"/>
     <w:rsid w:val="0038445E"/>
     <w:tblPr>
@@ -3079,10 +3079,10 @@
       </w:tblCellMar>
     </w:tblPr>
   </w:style>
-  <w:style w:type="paragraph" w:styleId="BalloonText">
+  <w:style w:type="paragraph" w:styleId="Besedilooblaka">
     <w:name w:val="Balloon Text"/>
-    <w:basedOn w:val="Normal"/>
-    <w:link w:val="BalloonTextChar"/>
+    <w:basedOn w:val="Navaden"/>
+    <w:link w:val="BesedilooblakaZnak"/>
     <w:uiPriority w:val="99"/>
     <w:semiHidden/>
     <w:unhideWhenUsed/>
@@ -3093,10 +3093,10 @@
       <w:szCs w:val="18"/>
     </w:rPr>
   </w:style>
-  <w:style w:type="character" w:customStyle="1" w:styleId="BalloonTextChar">
-    <w:name w:val="Balloon Text Char"/>
-    <w:basedOn w:val="DefaultParagraphFont"/>
-    <w:link w:val="BalloonText"/>
+  <w:style w:type="character" w:customStyle="1" w:styleId="BesedilooblakaZnak">
+    <w:name w:val="Besedilo oblačka Znak"/>
+    <w:basedOn w:val="Privzetapisavaodstavka"/>
+    <w:link w:val="Besedilooblaka"/>
     <w:uiPriority w:val="99"/>
     <w:semiHidden/>
     <w:rsid w:val="004E1001"/>
@@ -3364,7 +3364,7 @@
   <a:extraClrSchemeLst/>
   <a:extLst>
     <a:ext uri="{05A4C25C-085E-4340-85A3-A5531E510DB2}">
-      <thm15:themeFamily xmlns:thm15="http://schemas.microsoft.com/office/thememl/2012/main" xmlns="" name="Office Theme" id="{62F939B6-93AF-4DB8-9C6B-D6C7DFDC589F}" vid="{4A3C46E8-61CC-4603-A589-7422A47A8E4A}"/>
+      <thm15:themeFamily xmlns="" xmlns:thm15="http://schemas.microsoft.com/office/thememl/2012/main" name="Office Theme" id="{62F939B6-93AF-4DB8-9C6B-D6C7DFDC589F}" vid="{4A3C46E8-61CC-4603-A589-7422A47A8E4A}"/>
     </a:ext>
   </a:extLst>
 </a:theme>

</xml_diff>